<commit_message>
correct instructions and first step done
</commit_message>
<xml_diff>
--- a/HW5 - Data Vis for Superstore Sales.docx
+++ b/HW5 - Data Vis for Superstore Sales.docx
@@ -1,28 +1,338 @@
 
 <file path=word/document.xml><?xml version="1.0" encoding="utf-8"?>
-<w:document xmlns:wpc="http://schemas.microsoft.com/office/word/2010/wordprocessingCanvas" xmlns:cx="http://schemas.microsoft.com/office/drawing/2014/chartex" xmlns:cx1="http://schemas.microsoft.com/office/drawing/2015/9/8/chartex" xmlns:cx2="http://schemas.microsoft.com/office/drawing/2015/10/21/chartex" xmlns:cx3="http://schemas.microsoft.com/office/drawing/2016/5/9/chartex" xmlns:cx4="http://schemas.microsoft.com/office/drawing/2016/5/10/chartex" xmlns:cx5="http://schemas.microsoft.com/office/drawing/2016/5/11/chartex" xmlns:cx6="http://schemas.microsoft.com/office/drawing/2016/5/12/chartex" xmlns:cx7="http://schemas.microsoft.com/office/drawing/2016/5/13/chartex" xmlns:cx8="http://schemas.microsoft.com/office/drawing/2016/5/14/chartex" xmlns:mc="http://schemas.openxmlformats.org/markup-compatibility/2006" xmlns:aink="http://schemas.microsoft.com/office/drawing/2016/ink" xmlns:am3d="http://schemas.microsoft.com/office/drawing/2017/model3d" xmlns:o="urn:schemas-microsoft-com:office:office" xmlns:r="http://schemas.openxmlformats.org/officeDocument/2006/relationships" xmlns:m="http://schemas.openxmlformats.org/officeDocument/2006/math" xmlns:v="urn:schemas-microsoft-com:vml" xmlns:wp14="http://schemas.microsoft.com/office/word/2010/wordprocessingDrawing" xmlns:wp="http://schemas.openxmlformats.org/drawingml/2006/wordprocessingDrawing" xmlns:w10="urn:schemas-microsoft-com:office:word" xmlns:w="http://schemas.openxmlformats.org/wordprocessingml/2006/main" xmlns:w14="http://schemas.microsoft.com/office/word/2010/wordml" xmlns:w15="http://schemas.microsoft.com/office/word/2012/wordml" xmlns:w16cex="http://schemas.microsoft.com/office/word/2018/wordml/cex" xmlns:w16cid="http://schemas.microsoft.com/office/word/2016/wordml/cid" xmlns:w16="http://schemas.microsoft.com/office/word/2018/wordml" xmlns:w16se="http://schemas.microsoft.com/office/word/2015/wordml/symex" xmlns:wpg="http://schemas.microsoft.com/office/word/2010/wordprocessingGroup" xmlns:wpi="http://schemas.microsoft.com/office/word/2010/wordprocessingInk" xmlns:wne="http://schemas.microsoft.com/office/word/2006/wordml" xmlns:wps="http://schemas.microsoft.com/office/word/2010/wordprocessingShape" mc:Ignorable="w14 w15 w16se w16cid w16 w16cex wp14">
+<w:document xmlns:wpc="http://schemas.microsoft.com/office/word/2010/wordprocessingCanvas" xmlns:cx="http://schemas.microsoft.com/office/drawing/2014/chartex" xmlns:cx1="http://schemas.microsoft.com/office/drawing/2015/9/8/chartex" xmlns:cx2="http://schemas.microsoft.com/office/drawing/2015/10/21/chartex" xmlns:cx3="http://schemas.microsoft.com/office/drawing/2016/5/9/chartex" xmlns:cx4="http://schemas.microsoft.com/office/drawing/2016/5/10/chartex" xmlns:cx5="http://schemas.microsoft.com/office/drawing/2016/5/11/chartex" xmlns:cx6="http://schemas.microsoft.com/office/drawing/2016/5/12/chartex" xmlns:cx7="http://schemas.microsoft.com/office/drawing/2016/5/13/chartex" xmlns:cx8="http://schemas.microsoft.com/office/drawing/2016/5/14/chartex" xmlns:mc="http://schemas.openxmlformats.org/markup-compatibility/2006" xmlns:aink="http://schemas.microsoft.com/office/drawing/2016/ink" xmlns:am3d="http://schemas.microsoft.com/office/drawing/2017/model3d" xmlns:o="urn:schemas-microsoft-com:office:office" xmlns:r="http://schemas.openxmlformats.org/officeDocument/2006/relationships" xmlns:m="http://schemas.openxmlformats.org/officeDocument/2006/math" xmlns:v="urn:schemas-microsoft-com:vml" xmlns:wp14="http://schemas.microsoft.com/office/word/2010/wordprocessingDrawing" xmlns:wp="http://schemas.openxmlformats.org/drawingml/2006/wordprocessingDrawing" xmlns:w10="urn:schemas-microsoft-com:office:word" xmlns:w="http://schemas.openxmlformats.org/wordprocessingml/2006/main" xmlns:w14="http://schemas.microsoft.com/office/word/2010/wordml" xmlns:w15="http://schemas.microsoft.com/office/word/2012/wordml" xmlns:w16cex="http://schemas.microsoft.com/office/word/2018/wordml/cex" xmlns:w16cid="http://schemas.microsoft.com/office/word/2016/wordml/cid" xmlns:w16="http://schemas.microsoft.com/office/word/2018/wordml" xmlns:w16sdtdh="http://schemas.microsoft.com/office/word/2020/wordml/sdtdatahash" xmlns:w16se="http://schemas.microsoft.com/office/word/2015/wordml/symex" xmlns:wpg="http://schemas.microsoft.com/office/word/2010/wordprocessingGroup" xmlns:wpi="http://schemas.microsoft.com/office/word/2010/wordprocessingInk" xmlns:wne="http://schemas.microsoft.com/office/word/2006/wordml" xmlns:wps="http://schemas.microsoft.com/office/word/2010/wordprocessingShape" mc:Ignorable="w14 w15 w16se w16cid w16 w16cex w16sdtdh wp14">
   <w:body>
     <w:p>
       <w:pPr>
         <w:jc w:val="center"/>
       </w:pPr>
       <w:r>
+        <w:rPr>
+          <w:noProof/>
+        </w:rPr>
+        <mc:AlternateContent>
+          <mc:Choice Requires="wps">
+            <w:drawing>
+              <wp:anchor distT="0" distB="0" distL="114300" distR="114300" simplePos="0" relativeHeight="251659264" behindDoc="0" locked="0" layoutInCell="1" allowOverlap="1" wp14:anchorId="570A24E9" wp14:editId="2A2F05B9">
+                <wp:simplePos x="0" y="0"/>
+                <wp:positionH relativeFrom="column">
+                  <wp:posOffset>4762500</wp:posOffset>
+                </wp:positionH>
+                <wp:positionV relativeFrom="paragraph">
+                  <wp:posOffset>-285750</wp:posOffset>
+                </wp:positionV>
+                <wp:extent cx="1644650" cy="749300"/>
+                <wp:effectExtent l="0" t="0" r="19050" b="12700"/>
+                <wp:wrapNone/>
+                <wp:docPr id="1" name="Rounded Rectangle 1"/>
+                <wp:cNvGraphicFramePr/>
+                <a:graphic xmlns:a="http://schemas.openxmlformats.org/drawingml/2006/main">
+                  <a:graphicData uri="http://schemas.microsoft.com/office/word/2010/wordprocessingShape">
+                    <wps:wsp>
+                      <wps:cNvSpPr/>
+                      <wps:spPr>
+                        <a:xfrm>
+                          <a:off x="0" y="0"/>
+                          <a:ext cx="1644650" cy="749300"/>
+                        </a:xfrm>
+                        <a:prstGeom prst="roundRect">
+                          <a:avLst/>
+                        </a:prstGeom>
+                      </wps:spPr>
+                      <wps:style>
+                        <a:lnRef idx="2">
+                          <a:schemeClr val="accent1">
+                            <a:shade val="50000"/>
+                          </a:schemeClr>
+                        </a:lnRef>
+                        <a:fillRef idx="1">
+                          <a:schemeClr val="accent1"/>
+                        </a:fillRef>
+                        <a:effectRef idx="0">
+                          <a:schemeClr val="accent1"/>
+                        </a:effectRef>
+                        <a:fontRef idx="minor">
+                          <a:schemeClr val="lt1"/>
+                        </a:fontRef>
+                      </wps:style>
+                      <wps:txbx>
+                        <w:txbxContent>
+                          <w:p>
+                            <w:pPr>
+                              <w:jc w:val="center"/>
+                            </w:pPr>
+                            <w:r>
+                              <w:t xml:space="preserve">Released </w:t>
+                            </w:r>
+                            <w:r>
+                              <w:t>Apr 21</w:t>
+                            </w:r>
+                          </w:p>
+                          <w:p>
+                            <w:pPr>
+                              <w:jc w:val="center"/>
+                            </w:pPr>
+                            <w:r>
+                              <w:t>Revised Apr 22</w:t>
+                            </w:r>
+                          </w:p>
+                        </w:txbxContent>
+                      </wps:txbx>
+                      <wps:bodyPr rot="0" spcFirstLastPara="0" vertOverflow="overflow" horzOverflow="overflow" vert="horz" wrap="square" lIns="91440" tIns="45720" rIns="91440" bIns="45720" numCol="1" spcCol="0" rtlCol="0" fromWordArt="0" anchor="ctr" anchorCtr="0" forceAA="0" compatLnSpc="1">
+                        <a:prstTxWarp prst="textNoShape">
+                          <a:avLst/>
+                        </a:prstTxWarp>
+                        <a:noAutofit/>
+                      </wps:bodyPr>
+                    </wps:wsp>
+                  </a:graphicData>
+                </a:graphic>
+                <wp14:sizeRelH relativeFrom="margin">
+                  <wp14:pctWidth>0</wp14:pctWidth>
+                </wp14:sizeRelH>
+                <wp14:sizeRelV relativeFrom="margin">
+                  <wp14:pctHeight>0</wp14:pctHeight>
+                </wp14:sizeRelV>
+              </wp:anchor>
+            </w:drawing>
+          </mc:Choice>
+          <mc:Fallback>
+            <w:pict>
+              <v:roundrect w14:anchorId="570A24E9" id="Rounded Rectangle 1" o:spid="_x0000_s1026" style="position:absolute;left:0;text-align:left;margin-left:375pt;margin-top:-22.5pt;width:129.5pt;height:59pt;z-index:251659264;visibility:visible;mso-wrap-style:square;mso-width-percent:0;mso-height-percent:0;mso-wrap-distance-left:9pt;mso-wrap-distance-top:0;mso-wrap-distance-right:9pt;mso-wrap-distance-bottom:0;mso-position-horizontal:absolute;mso-position-horizontal-relative:text;mso-position-vertical:absolute;mso-position-vertical-relative:text;mso-width-percent:0;mso-height-percent:0;mso-width-relative:margin;mso-height-relative:margin;v-text-anchor:middle" arcsize="10923f" o:gfxdata="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" fillcolor="#4472c4 [3204]" strokecolor="#1f3763 [1604]" strokeweight="1pt">
+                <v:stroke joinstyle="miter"/>
+                <v:textbox>
+                  <w:txbxContent>
+                    <w:p>
+                      <w:pPr>
+                        <w:jc w:val="center"/>
+                      </w:pPr>
+                      <w:r>
+                        <w:t xml:space="preserve">Released </w:t>
+                      </w:r>
+                      <w:r>
+                        <w:t>Apr 21</w:t>
+                      </w:r>
+                    </w:p>
+                    <w:p>
+                      <w:pPr>
+                        <w:jc w:val="center"/>
+                      </w:pPr>
+                      <w:r>
+                        <w:t>Revised Apr 22</w:t>
+                      </w:r>
+                    </w:p>
+                  </w:txbxContent>
+                </v:textbox>
+              </v:roundrect>
+            </w:pict>
+          </mc:Fallback>
+        </mc:AlternateContent>
+      </w:r>
+      <w:r>
         <w:t>Homework 5</w:t>
       </w:r>
       <w:r>
         <w:t xml:space="preserve">: </w:t>
       </w:r>
       <w:r>
+        <w:t xml:space="preserve">Tableau </w:t>
+      </w:r>
+      <w:r>
         <w:t xml:space="preserve">Data Visualization of </w:t>
       </w:r>
       <w:r>
-        <w:t xml:space="preserve">Store </w:t>
+        <w:t>S</w:t>
+      </w:r>
+      <w:r>
+        <w:t>uperstore</w:t>
+      </w:r>
+      <w:r>
+        <w:t xml:space="preserve"> </w:t>
       </w:r>
       <w:r>
         <w:t>Sales</w:t>
       </w:r>
     </w:p>
     <w:p>
+      <w:pPr>
+        <w:rPr>
+          <w:color w:val="FF0000"/>
+        </w:rPr>
+      </w:pPr>
+      <w:r>
+        <w:rPr>
+          <w:color w:val="FF0000"/>
+        </w:rPr>
+        <w:t xml:space="preserve">Revisions Thurs Apr 22: </w:t>
+      </w:r>
+    </w:p>
+    <w:p>
+      <w:pPr>
+        <w:pStyle w:val="ListParagraph"/>
+        <w:numPr>
+          <w:ilvl w:val="0"/>
+          <w:numId w:val="2"/>
+        </w:numPr>
+        <w:rPr>
+          <w:i/>
+          <w:iCs/>
+          <w:color w:val="FF0000"/>
+        </w:rPr>
+      </w:pPr>
+      <w:r>
+        <w:rPr>
+          <w:i/>
+          <w:iCs/>
+          <w:color w:val="FF0000"/>
+        </w:rPr>
+        <w:t xml:space="preserve">Step 1 - </w:t>
+      </w:r>
+      <w:r>
+        <w:rPr>
+          <w:i/>
+          <w:iCs/>
+          <w:color w:val="FF0000"/>
+        </w:rPr>
+        <w:t xml:space="preserve">Removal of requirement to import DATE sheet, as it is redundant. </w:t>
+      </w:r>
+    </w:p>
+    <w:p>
+      <w:pPr>
+        <w:pStyle w:val="ListParagraph"/>
+        <w:numPr>
+          <w:ilvl w:val="0"/>
+          <w:numId w:val="2"/>
+        </w:numPr>
+        <w:rPr>
+          <w:i/>
+          <w:iCs/>
+          <w:color w:val="FF0000"/>
+        </w:rPr>
+      </w:pPr>
+      <w:r>
+        <w:rPr>
+          <w:i/>
+          <w:iCs/>
+          <w:color w:val="FF0000"/>
+        </w:rPr>
+        <w:t xml:space="preserve">Step 2 – Simplified to </w:t>
+      </w:r>
+      <w:r>
+        <w:rPr>
+          <w:i/>
+          <w:iCs/>
+          <w:color w:val="FF0000"/>
+        </w:rPr>
+        <w:t>eliminate the requirement to create rigid Dim &amp; Fact tables, as this is not</w:t>
+      </w:r>
+      <w:r>
+        <w:rPr>
+          <w:i/>
+          <w:iCs/>
+          <w:color w:val="FF0000"/>
+        </w:rPr>
+        <w:t xml:space="preserve"> representative</w:t>
+      </w:r>
+      <w:r>
+        <w:rPr>
+          <w:i/>
+          <w:iCs/>
+          <w:color w:val="FF0000"/>
+        </w:rPr>
+        <w:t xml:space="preserve"> </w:t>
+      </w:r>
+      <w:r>
+        <w:rPr>
+          <w:i/>
+          <w:iCs/>
+          <w:color w:val="FF0000"/>
+        </w:rPr>
+        <w:t xml:space="preserve">of Tableau’s core functionality. </w:t>
+      </w:r>
+    </w:p>
+    <w:p>
+      <w:pPr>
+        <w:pStyle w:val="ListParagraph"/>
+        <w:numPr>
+          <w:ilvl w:val="0"/>
+          <w:numId w:val="2"/>
+        </w:numPr>
+        <w:rPr>
+          <w:i/>
+          <w:iCs/>
+          <w:color w:val="FF0000"/>
+        </w:rPr>
+      </w:pPr>
+      <w:r>
+        <w:rPr>
+          <w:i/>
+          <w:iCs/>
+          <w:color w:val="FF0000"/>
+        </w:rPr>
+        <w:t>Step 3 – Reworded the required data visualizations</w:t>
+      </w:r>
+    </w:p>
+    <w:p>
+      <w:pPr>
+        <w:pStyle w:val="ListParagraph"/>
+        <w:numPr>
+          <w:ilvl w:val="0"/>
+          <w:numId w:val="2"/>
+        </w:numPr>
+        <w:rPr>
+          <w:i/>
+          <w:iCs/>
+          <w:color w:val="FF0000"/>
+        </w:rPr>
+      </w:pPr>
+      <w:r>
+        <w:rPr>
+          <w:i/>
+          <w:iCs/>
+          <w:color w:val="FF0000"/>
+        </w:rPr>
+        <w:t xml:space="preserve">Step 4 – Added to invite the </w:t>
+      </w:r>
+      <w:r>
+        <w:rPr>
+          <w:i/>
+          <w:iCs/>
+          <w:color w:val="FF0000"/>
+        </w:rPr>
+        <w:t>use of Dashboards at a basic level</w:t>
+      </w:r>
+    </w:p>
+    <w:p>
+      <w:pPr>
+        <w:pStyle w:val="ListParagraph"/>
+        <w:numPr>
+          <w:ilvl w:val="0"/>
+          <w:numId w:val="2"/>
+        </w:numPr>
+        <w:rPr>
+          <w:i/>
+          <w:iCs/>
+          <w:color w:val="FF0000"/>
+        </w:rPr>
+      </w:pPr>
+      <w:r>
+        <w:rPr>
+          <w:i/>
+          <w:iCs/>
+          <w:color w:val="FF0000"/>
+        </w:rPr>
+        <w:t xml:space="preserve">Step 5 – Completely optional, added for the student’s benefit as this is representative of the analytical </w:t>
+      </w:r>
+      <w:r>
+        <w:rPr>
+          <w:i/>
+          <w:iCs/>
+          <w:color w:val="FF0000"/>
+        </w:rPr>
+        <w:t xml:space="preserve">skillset on display in Capstone 2. </w:t>
+      </w:r>
+    </w:p>
+    <w:p>
       <w:r>
         <w:t xml:space="preserve">Requirement: Design a </w:t>
       </w:r>
@@ -31,6 +341,43 @@
       </w:r>
       <w:r>
         <w:t>data provided.</w:t>
+      </w:r>
+    </w:p>
+    <w:p>
+      <w:r>
+        <w:rPr>
+          <w:b/>
+          <w:bCs/>
+        </w:rPr>
+        <w:t>Submission Instructions</w:t>
+      </w:r>
+      <w:r>
+        <w:t xml:space="preserve">: Post this to </w:t>
+      </w:r>
+      <w:r>
+        <w:rPr>
+          <w:i/>
+          <w:iCs/>
+        </w:rPr>
+        <w:t>Tableau Public</w:t>
+      </w:r>
+      <w:r>
+        <w:t xml:space="preserve">, as well as to </w:t>
+      </w:r>
+      <w:proofErr w:type="spellStart"/>
+      <w:r>
+        <w:rPr>
+          <w:i/>
+          <w:iCs/>
+        </w:rPr>
+        <w:t>Github</w:t>
+      </w:r>
+      <w:proofErr w:type="spellEnd"/>
+      <w:r>
+        <w:t>. On TEK Academy, provide the URLs for each</w:t>
+      </w:r>
+      <w:r>
+        <w:t xml:space="preserve"> in the Comments.</w:t>
       </w:r>
     </w:p>
     <w:p>
@@ -40,9 +387,21 @@
           <w:ilvl w:val="0"/>
           <w:numId w:val="1"/>
         </w:numPr>
-      </w:pPr>
-      <w:r>
-        <w:t>Design and Load the Orders, date, people, product, geography and returns tables with all columns as mentioned in the excel.</w:t>
+        <w:rPr>
+          <w:strike/>
+        </w:rPr>
+      </w:pPr>
+      <w:r>
+        <w:rPr>
+          <w:strike/>
+        </w:rPr>
+        <w:t>Design and Load the Orders, people, product, geography and returns tables with all columns as mentioned in the excel.</w:t>
+      </w:r>
+      <w:r>
+        <w:rPr>
+          <w:strike/>
+        </w:rPr>
+        <w:t xml:space="preserve"> </w:t>
       </w:r>
     </w:p>
     <w:p>
@@ -54,22 +413,31 @@
         </w:numPr>
       </w:pPr>
       <w:r>
-        <w:t xml:space="preserve">Design a Tableau data model </w:t>
-      </w:r>
-      <w:r>
-        <w:t xml:space="preserve">using joins &amp; blending </w:t>
-      </w:r>
-      <w:r>
-        <w:t xml:space="preserve">for the following </w:t>
-      </w:r>
-      <w:r>
-        <w:t>datasets</w:t>
-      </w:r>
-      <w:r>
-        <w:t>, to support analysis &amp; data visualization</w:t>
-      </w:r>
-      <w:r>
-        <w:t>:</w:t>
+        <w:t xml:space="preserve">Enhance the Tableau Data Model </w:t>
+      </w:r>
+      <w:r>
+        <w:t xml:space="preserve">using joins </w:t>
+      </w:r>
+      <w:r>
+        <w:t xml:space="preserve">between the loaded tables </w:t>
+      </w:r>
+      <w:r>
+        <w:t xml:space="preserve">to support data analysis &amp; visualization. </w:t>
+      </w:r>
+    </w:p>
+    <w:p>
+      <w:pPr>
+        <w:pStyle w:val="ListParagraph"/>
+        <w:numPr>
+          <w:ilvl w:val="0"/>
+          <w:numId w:val="1"/>
+        </w:numPr>
+      </w:pPr>
+      <w:r>
+        <w:t xml:space="preserve">Create data visualizations, using sensible </w:t>
+      </w:r>
+      <w:r>
+        <w:t xml:space="preserve">chart design choices, for the following metrics: </w:t>
       </w:r>
     </w:p>
     <w:p>
@@ -80,13 +448,11 @@
           <w:numId w:val="1"/>
         </w:numPr>
       </w:pPr>
-      <w:proofErr w:type="spellStart"/>
-      <w:r>
-        <w:t>People_Dim</w:t>
-      </w:r>
-      <w:proofErr w:type="spellEnd"/>
-      <w:r>
-        <w:t xml:space="preserve"> with the person and region columns</w:t>
+      <w:r>
+        <w:t>Profit trends for each year</w:t>
+      </w:r>
+      <w:r>
+        <w:t>, quarter, month</w:t>
       </w:r>
     </w:p>
     <w:p>
@@ -97,61 +463,11 @@
           <w:numId w:val="1"/>
         </w:numPr>
       </w:pPr>
-      <w:proofErr w:type="spellStart"/>
-      <w:r>
-        <w:t>Product_Dim</w:t>
-      </w:r>
-      <w:proofErr w:type="spellEnd"/>
-      <w:r>
-        <w:t xml:space="preserve"> with the </w:t>
-      </w:r>
-    </w:p>
-    <w:p>
-      <w:pPr>
-        <w:pStyle w:val="ListParagraph"/>
-        <w:numPr>
-          <w:ilvl w:val="2"/>
-          <w:numId w:val="1"/>
-        </w:numPr>
-      </w:pPr>
-      <w:r>
-        <w:t>Product ID</w:t>
-      </w:r>
-    </w:p>
-    <w:p>
-      <w:pPr>
-        <w:pStyle w:val="ListParagraph"/>
-        <w:numPr>
-          <w:ilvl w:val="2"/>
-          <w:numId w:val="1"/>
-        </w:numPr>
-      </w:pPr>
-      <w:r>
-        <w:t>Category</w:t>
-      </w:r>
-    </w:p>
-    <w:p>
-      <w:pPr>
-        <w:pStyle w:val="ListParagraph"/>
-        <w:numPr>
-          <w:ilvl w:val="2"/>
-          <w:numId w:val="1"/>
-        </w:numPr>
-      </w:pPr>
-      <w:r>
-        <w:t>Sub-Category</w:t>
-      </w:r>
-    </w:p>
-    <w:p>
-      <w:pPr>
-        <w:pStyle w:val="ListParagraph"/>
-        <w:numPr>
-          <w:ilvl w:val="2"/>
-          <w:numId w:val="1"/>
-        </w:numPr>
-      </w:pPr>
-      <w:r>
-        <w:t>Product Name</w:t>
+      <w:r>
+        <w:t>Sales trends of each year</w:t>
+      </w:r>
+      <w:r>
+        <w:t>, quarter, month</w:t>
       </w:r>
     </w:p>
     <w:p>
@@ -162,73 +478,63 @@
           <w:numId w:val="1"/>
         </w:numPr>
       </w:pPr>
-      <w:proofErr w:type="spellStart"/>
-      <w:r>
-        <w:t>Geography_Dim</w:t>
-      </w:r>
-      <w:proofErr w:type="spellEnd"/>
-      <w:r>
-        <w:t xml:space="preserve"> table with </w:t>
+      <w:r>
+        <w:t>Product return quantities by geographi</w:t>
+      </w:r>
+      <w:r>
+        <w:t>c location (</w:t>
+      </w:r>
+      <w:r>
+        <w:t>region, state</w:t>
+      </w:r>
+      <w:r>
+        <w:t xml:space="preserve">) </w:t>
       </w:r>
     </w:p>
     <w:p>
       <w:pPr>
         <w:pStyle w:val="ListParagraph"/>
         <w:numPr>
-          <w:ilvl w:val="2"/>
+          <w:ilvl w:val="0"/>
           <w:numId w:val="1"/>
         </w:numPr>
       </w:pPr>
       <w:r>
-        <w:t>Country</w:t>
+        <w:t xml:space="preserve">Create a dashboard using two or more of the above data visualizations (“Sheets”), with </w:t>
+      </w:r>
+      <w:r>
+        <w:t>“Use as filter” turned on so that the visualizations are interactive (clicking on one, causes a reaction in the other)</w:t>
       </w:r>
     </w:p>
     <w:p>
       <w:pPr>
         <w:pStyle w:val="ListParagraph"/>
         <w:numPr>
-          <w:ilvl w:val="2"/>
+          <w:ilvl w:val="0"/>
           <w:numId w:val="1"/>
         </w:numPr>
       </w:pPr>
       <w:r>
-        <w:t>City</w:t>
-      </w:r>
-    </w:p>
-    <w:p>
-      <w:pPr>
-        <w:pStyle w:val="ListParagraph"/>
-        <w:numPr>
-          <w:ilvl w:val="2"/>
-          <w:numId w:val="1"/>
-        </w:numPr>
-      </w:pPr>
-      <w:r>
-        <w:t>State</w:t>
-      </w:r>
-    </w:p>
-    <w:p>
-      <w:pPr>
-        <w:pStyle w:val="ListParagraph"/>
-        <w:numPr>
-          <w:ilvl w:val="2"/>
-          <w:numId w:val="1"/>
-        </w:numPr>
-      </w:pPr>
-      <w:r>
-        <w:t>Postal Code</w:t>
-      </w:r>
-    </w:p>
-    <w:p>
-      <w:pPr>
-        <w:pStyle w:val="ListParagraph"/>
-        <w:numPr>
-          <w:ilvl w:val="2"/>
-          <w:numId w:val="1"/>
-        </w:numPr>
-      </w:pPr>
-      <w:r>
-        <w:t>Region</w:t>
+        <w:rPr>
+          <w:i/>
+          <w:iCs/>
+        </w:rPr>
+        <w:t xml:space="preserve">Optional: </w:t>
+      </w:r>
+      <w:r>
+        <w:t>Make inquiries of the dataset to derive some analytical findings</w:t>
+      </w:r>
+      <w:r>
+        <w:t xml:space="preserve">. </w:t>
+      </w:r>
+      <w:r>
+        <w:t xml:space="preserve">You may add </w:t>
+      </w:r>
+      <w:r>
+        <w:t xml:space="preserve">a text object to your dashboard with simple statements addressing the following (and any other observations you </w:t>
+      </w:r>
+      <w:r>
+        <w:t xml:space="preserve">discover): </w:t>
       </w:r>
     </w:p>
     <w:p>
@@ -239,40 +545,22 @@
           <w:numId w:val="1"/>
         </w:numPr>
       </w:pPr>
-      <w:proofErr w:type="spellStart"/>
-      <w:r>
-        <w:t>Region_Dim</w:t>
-      </w:r>
-      <w:proofErr w:type="spellEnd"/>
-      <w:r>
-        <w:t xml:space="preserve"> table with</w:t>
-      </w:r>
-    </w:p>
-    <w:p>
-      <w:pPr>
-        <w:pStyle w:val="ListParagraph"/>
-        <w:numPr>
-          <w:ilvl w:val="2"/>
-          <w:numId w:val="1"/>
-        </w:numPr>
-      </w:pPr>
-      <w:r>
-        <w:t>Returned</w:t>
-      </w:r>
-      <w:r>
-        <w:tab/>
-      </w:r>
-    </w:p>
-    <w:p>
-      <w:pPr>
-        <w:pStyle w:val="ListParagraph"/>
-        <w:numPr>
-          <w:ilvl w:val="2"/>
-          <w:numId w:val="1"/>
-        </w:numPr>
-      </w:pPr>
-      <w:r>
-        <w:t>Order ID</w:t>
+      <w:r>
+        <w:rPr>
+          <w:i/>
+          <w:iCs/>
+        </w:rPr>
+        <w:t xml:space="preserve">Which </w:t>
+      </w:r>
+      <w:r>
+        <w:rPr>
+          <w:i/>
+          <w:iCs/>
+        </w:rPr>
+        <w:t>products have the highest return rates?</w:t>
+      </w:r>
+      <w:r>
+        <w:t xml:space="preserve"> </w:t>
       </w:r>
     </w:p>
     <w:p>
@@ -283,49 +571,19 @@
           <w:numId w:val="1"/>
         </w:numPr>
       </w:pPr>
-      <w:proofErr w:type="spellStart"/>
-      <w:r>
-        <w:t>Customer_Dim</w:t>
-      </w:r>
-      <w:proofErr w:type="spellEnd"/>
-      <w:r>
-        <w:t xml:space="preserve"> table with</w:t>
-      </w:r>
-    </w:p>
-    <w:p>
-      <w:pPr>
-        <w:pStyle w:val="ListParagraph"/>
-        <w:numPr>
-          <w:ilvl w:val="2"/>
-          <w:numId w:val="1"/>
-        </w:numPr>
-      </w:pPr>
-      <w:r>
-        <w:t>Customer ID</w:t>
-      </w:r>
-    </w:p>
-    <w:p>
-      <w:pPr>
-        <w:pStyle w:val="ListParagraph"/>
-        <w:numPr>
-          <w:ilvl w:val="2"/>
-          <w:numId w:val="1"/>
-        </w:numPr>
-      </w:pPr>
-      <w:r>
-        <w:t>Customer Name</w:t>
-      </w:r>
-    </w:p>
-    <w:p>
-      <w:pPr>
-        <w:pStyle w:val="ListParagraph"/>
-        <w:numPr>
-          <w:ilvl w:val="2"/>
-          <w:numId w:val="1"/>
-        </w:numPr>
-      </w:pPr>
-      <w:r>
-        <w:t>Segment</w:t>
+      <w:r>
+        <w:rPr>
+          <w:i/>
+          <w:iCs/>
+        </w:rPr>
+        <w:t xml:space="preserve">Which products are found to be unprofitable in some geographies, </w:t>
+      </w:r>
+      <w:r>
+        <w:rPr>
+          <w:i/>
+          <w:iCs/>
+        </w:rPr>
+        <w:t xml:space="preserve">but profitable in others? </w:t>
       </w:r>
     </w:p>
     <w:p>
@@ -336,385 +594,19 @@
           <w:numId w:val="1"/>
         </w:numPr>
       </w:pPr>
-      <w:proofErr w:type="spellStart"/>
-      <w:r>
-        <w:t>Order_Dim</w:t>
-      </w:r>
-      <w:proofErr w:type="spellEnd"/>
-      <w:r>
-        <w:t xml:space="preserve"> table with</w:t>
-      </w:r>
-      <w:r>
-        <w:tab/>
-      </w:r>
-    </w:p>
-    <w:p>
-      <w:pPr>
-        <w:pStyle w:val="ListParagraph"/>
-        <w:numPr>
-          <w:ilvl w:val="2"/>
-          <w:numId w:val="1"/>
-        </w:numPr>
-      </w:pPr>
-      <w:r>
-        <w:t>Order ID</w:t>
-      </w:r>
-    </w:p>
-    <w:p>
-      <w:pPr>
-        <w:pStyle w:val="ListParagraph"/>
-        <w:numPr>
-          <w:ilvl w:val="2"/>
-          <w:numId w:val="1"/>
-        </w:numPr>
-      </w:pPr>
-      <w:r>
-        <w:t>Order Date</w:t>
-      </w:r>
-      <w:r>
-        <w:tab/>
-      </w:r>
-    </w:p>
-    <w:p>
-      <w:pPr>
-        <w:pStyle w:val="ListParagraph"/>
-        <w:numPr>
-          <w:ilvl w:val="2"/>
-          <w:numId w:val="1"/>
-        </w:numPr>
-      </w:pPr>
-      <w:r>
-        <w:t>Ship Date</w:t>
-      </w:r>
-      <w:r>
-        <w:tab/>
-      </w:r>
-    </w:p>
-    <w:p>
-      <w:pPr>
-        <w:pStyle w:val="ListParagraph"/>
-        <w:numPr>
-          <w:ilvl w:val="2"/>
-          <w:numId w:val="1"/>
-        </w:numPr>
-      </w:pPr>
-      <w:r>
-        <w:t>Ship Mode</w:t>
-      </w:r>
-    </w:p>
-    <w:p>
-      <w:pPr>
-        <w:pStyle w:val="ListParagraph"/>
-        <w:numPr>
-          <w:ilvl w:val="1"/>
-          <w:numId w:val="1"/>
-        </w:numPr>
-      </w:pPr>
-      <w:proofErr w:type="spellStart"/>
-      <w:r>
-        <w:t>Date_Dim</w:t>
-      </w:r>
-      <w:proofErr w:type="spellEnd"/>
-      <w:r>
-        <w:t xml:space="preserve"> table with</w:t>
-      </w:r>
-    </w:p>
-    <w:p>
-      <w:pPr>
-        <w:pStyle w:val="ListParagraph"/>
-        <w:numPr>
-          <w:ilvl w:val="2"/>
-          <w:numId w:val="1"/>
-        </w:numPr>
-      </w:pPr>
-      <w:r>
-        <w:t>Order date</w:t>
-      </w:r>
-    </w:p>
-    <w:p>
-      <w:pPr>
-        <w:pStyle w:val="ListParagraph"/>
-        <w:numPr>
-          <w:ilvl w:val="2"/>
-          <w:numId w:val="1"/>
-        </w:numPr>
-      </w:pPr>
-      <w:r>
-        <w:t xml:space="preserve">Year (year of order to be extracted from </w:t>
-      </w:r>
-      <w:r>
-        <w:t>Order Date</w:t>
-      </w:r>
-      <w:r>
-        <w:t>)</w:t>
-      </w:r>
-    </w:p>
-    <w:p>
-      <w:pPr>
-        <w:pStyle w:val="ListParagraph"/>
-        <w:numPr>
-          <w:ilvl w:val="2"/>
-          <w:numId w:val="1"/>
-        </w:numPr>
-      </w:pPr>
-      <w:r>
-        <w:t>Month (</w:t>
-      </w:r>
-      <w:r>
-        <w:t>year of order to be extracted from Order Date)</w:t>
-      </w:r>
-    </w:p>
-    <w:p>
-      <w:pPr>
-        <w:pStyle w:val="ListParagraph"/>
-        <w:numPr>
-          <w:ilvl w:val="2"/>
-          <w:numId w:val="1"/>
-        </w:numPr>
-      </w:pPr>
-      <w:r>
-        <w:t>Day (day of order to be extracted from Order Date)</w:t>
-      </w:r>
-    </w:p>
-    <w:p>
-      <w:pPr>
-        <w:pStyle w:val="ListParagraph"/>
-        <w:numPr>
-          <w:ilvl w:val="2"/>
-          <w:numId w:val="1"/>
-        </w:numPr>
-      </w:pPr>
-      <w:r>
-        <w:t xml:space="preserve">Quarter (quarter of order to be extracted from Order Date </w:t>
-      </w:r>
-      <w:proofErr w:type="spellStart"/>
-      <w:proofErr w:type="gramStart"/>
-      <w:r>
-        <w:t>eg</w:t>
-      </w:r>
-      <w:proofErr w:type="spellEnd"/>
-      <w:proofErr w:type="gramEnd"/>
-      <w:r>
-        <w:t xml:space="preserve"> Jan-Mar is Q1 Apr-Jun is Q2, Jul-Sep is Q3, Oct-Dec is Q4. For each year the annotations of quarters will be same as Q1, Q2, Q3 and Q4)</w:t>
-      </w:r>
-    </w:p>
-    <w:p>
-      <w:pPr>
-        <w:pStyle w:val="ListParagraph"/>
-        <w:numPr>
-          <w:ilvl w:val="1"/>
-          <w:numId w:val="1"/>
-        </w:numPr>
-      </w:pPr>
-      <w:proofErr w:type="spellStart"/>
-      <w:r>
-        <w:t>Store_fact</w:t>
-      </w:r>
-      <w:proofErr w:type="spellEnd"/>
-      <w:r>
-        <w:t xml:space="preserve"> table with</w:t>
-      </w:r>
-    </w:p>
-    <w:p>
-      <w:pPr>
-        <w:pStyle w:val="ListParagraph"/>
-        <w:numPr>
-          <w:ilvl w:val="2"/>
-          <w:numId w:val="1"/>
-        </w:numPr>
-      </w:pPr>
-      <w:r>
-        <w:t>Row ID</w:t>
-      </w:r>
-      <w:r>
-        <w:tab/>
-      </w:r>
-    </w:p>
-    <w:p>
-      <w:pPr>
-        <w:pStyle w:val="ListParagraph"/>
-        <w:numPr>
-          <w:ilvl w:val="2"/>
-          <w:numId w:val="1"/>
-        </w:numPr>
-      </w:pPr>
-      <w:r>
-        <w:t>Order ID</w:t>
-      </w:r>
-      <w:r>
-        <w:tab/>
-      </w:r>
-    </w:p>
-    <w:p>
-      <w:pPr>
-        <w:pStyle w:val="ListParagraph"/>
-        <w:numPr>
-          <w:ilvl w:val="2"/>
-          <w:numId w:val="1"/>
-        </w:numPr>
-      </w:pPr>
-      <w:r>
-        <w:t>Customer ID</w:t>
-      </w:r>
-      <w:r>
-        <w:tab/>
-      </w:r>
-    </w:p>
-    <w:p>
-      <w:pPr>
-        <w:pStyle w:val="ListParagraph"/>
-        <w:numPr>
-          <w:ilvl w:val="2"/>
-          <w:numId w:val="1"/>
-        </w:numPr>
-      </w:pPr>
-      <w:r>
-        <w:t>Postal Code</w:t>
-      </w:r>
-      <w:r>
-        <w:tab/>
-      </w:r>
-    </w:p>
-    <w:p>
-      <w:pPr>
-        <w:pStyle w:val="ListParagraph"/>
-        <w:numPr>
-          <w:ilvl w:val="2"/>
-          <w:numId w:val="1"/>
-        </w:numPr>
-      </w:pPr>
-      <w:r>
-        <w:lastRenderedPageBreak/>
-        <w:t>Product ID</w:t>
-      </w:r>
-      <w:r>
-        <w:tab/>
-      </w:r>
-    </w:p>
-    <w:p>
-      <w:pPr>
-        <w:pStyle w:val="ListParagraph"/>
-        <w:numPr>
-          <w:ilvl w:val="2"/>
-          <w:numId w:val="1"/>
-        </w:numPr>
-      </w:pPr>
-      <w:r>
-        <w:t>Sales</w:t>
-      </w:r>
-      <w:r>
-        <w:tab/>
-      </w:r>
-    </w:p>
-    <w:p>
-      <w:pPr>
-        <w:pStyle w:val="ListParagraph"/>
-        <w:numPr>
-          <w:ilvl w:val="2"/>
-          <w:numId w:val="1"/>
-        </w:numPr>
-      </w:pPr>
-      <w:r>
-        <w:t>Quantity</w:t>
-      </w:r>
-      <w:r>
-        <w:tab/>
-      </w:r>
-    </w:p>
-    <w:p>
-      <w:pPr>
-        <w:pStyle w:val="ListParagraph"/>
-        <w:numPr>
-          <w:ilvl w:val="2"/>
-          <w:numId w:val="1"/>
-        </w:numPr>
-      </w:pPr>
-      <w:r>
-        <w:t>Discount</w:t>
-      </w:r>
-      <w:r>
-        <w:tab/>
-      </w:r>
-    </w:p>
-    <w:p>
-      <w:pPr>
-        <w:pStyle w:val="ListParagraph"/>
-        <w:numPr>
-          <w:ilvl w:val="2"/>
-          <w:numId w:val="1"/>
-        </w:numPr>
-      </w:pPr>
-      <w:r>
-        <w:t>Profit</w:t>
-      </w:r>
-    </w:p>
-    <w:p>
-      <w:pPr>
-        <w:pStyle w:val="ListParagraph"/>
-        <w:numPr>
-          <w:ilvl w:val="1"/>
-          <w:numId w:val="1"/>
-        </w:numPr>
-      </w:pPr>
-      <w:r>
-        <w:t>Data visualization of store metrics:</w:t>
-      </w:r>
-    </w:p>
-    <w:p>
-      <w:pPr>
-        <w:pStyle w:val="ListParagraph"/>
-        <w:numPr>
-          <w:ilvl w:val="2"/>
-          <w:numId w:val="1"/>
-        </w:numPr>
-      </w:pPr>
-      <w:r>
-        <w:t>Profit trends for each year</w:t>
-      </w:r>
-    </w:p>
-    <w:p>
-      <w:pPr>
-        <w:pStyle w:val="ListParagraph"/>
-        <w:numPr>
-          <w:ilvl w:val="2"/>
-          <w:numId w:val="1"/>
-        </w:numPr>
-      </w:pPr>
-      <w:r>
-        <w:t>Sales trends of each year</w:t>
-      </w:r>
-    </w:p>
-    <w:p>
-      <w:pPr>
-        <w:pStyle w:val="ListParagraph"/>
-        <w:numPr>
-          <w:ilvl w:val="2"/>
-          <w:numId w:val="1"/>
-        </w:numPr>
-      </w:pPr>
-      <w:r>
-        <w:t>Sales trends of each qua</w:t>
-      </w:r>
-      <w:r>
-        <w:t>r</w:t>
-      </w:r>
-      <w:r>
-        <w:t>ter</w:t>
-      </w:r>
-    </w:p>
-    <w:p>
-      <w:pPr>
-        <w:pStyle w:val="ListParagraph"/>
-        <w:numPr>
-          <w:ilvl w:val="2"/>
-          <w:numId w:val="1"/>
-        </w:numPr>
-      </w:pPr>
-      <w:r>
-        <w:t>Product quantities purch</w:t>
-      </w:r>
-      <w:r>
-        <w:t>ased for each commodity across all years</w:t>
+      <w:r>
+        <w:rPr>
+          <w:i/>
+          <w:iCs/>
+        </w:rPr>
+        <w:t xml:space="preserve">Sometimes a product line needs to be discontinued. Other times, a product simply needs to be </w:t>
+      </w:r>
+      <w:r>
+        <w:rPr>
+          <w:i/>
+          <w:iCs/>
+        </w:rPr>
+        <w:t xml:space="preserve">discontinued in certain geographies. Can you find a product that this applies to? </w:t>
       </w:r>
     </w:p>
     <w:sectPr>
@@ -728,8 +620,121 @@
 </file>
 
 <file path=word/numbering.xml><?xml version="1.0" encoding="utf-8"?>
-<w:numbering xmlns:wpc="http://schemas.microsoft.com/office/word/2010/wordprocessingCanvas" xmlns:cx="http://schemas.microsoft.com/office/drawing/2014/chartex" xmlns:cx1="http://schemas.microsoft.com/office/drawing/2015/9/8/chartex" xmlns:cx2="http://schemas.microsoft.com/office/drawing/2015/10/21/chartex" xmlns:cx3="http://schemas.microsoft.com/office/drawing/2016/5/9/chartex" xmlns:cx4="http://schemas.microsoft.com/office/drawing/2016/5/10/chartex" xmlns:cx5="http://schemas.microsoft.com/office/drawing/2016/5/11/chartex" xmlns:cx6="http://schemas.microsoft.com/office/drawing/2016/5/12/chartex" xmlns:cx7="http://schemas.microsoft.com/office/drawing/2016/5/13/chartex" xmlns:cx8="http://schemas.microsoft.com/office/drawing/2016/5/14/chartex" xmlns:mc="http://schemas.openxmlformats.org/markup-compatibility/2006" xmlns:aink="http://schemas.microsoft.com/office/drawing/2016/ink" xmlns:am3d="http://schemas.microsoft.com/office/drawing/2017/model3d" xmlns:o="urn:schemas-microsoft-com:office:office" xmlns:r="http://schemas.openxmlformats.org/officeDocument/2006/relationships" xmlns:m="http://schemas.openxmlformats.org/officeDocument/2006/math" xmlns:v="urn:schemas-microsoft-com:vml" xmlns:wp14="http://schemas.microsoft.com/office/word/2010/wordprocessingDrawing" xmlns:wp="http://schemas.openxmlformats.org/drawingml/2006/wordprocessingDrawing" xmlns:w10="urn:schemas-microsoft-com:office:word" xmlns:w="http://schemas.openxmlformats.org/wordprocessingml/2006/main" xmlns:w14="http://schemas.microsoft.com/office/word/2010/wordml" xmlns:w15="http://schemas.microsoft.com/office/word/2012/wordml" xmlns:w16cex="http://schemas.microsoft.com/office/word/2018/wordml/cex" xmlns:w16cid="http://schemas.microsoft.com/office/word/2016/wordml/cid" xmlns:w16="http://schemas.microsoft.com/office/word/2018/wordml" xmlns:w16se="http://schemas.microsoft.com/office/word/2015/wordml/symex" xmlns:wpg="http://schemas.microsoft.com/office/word/2010/wordprocessingGroup" xmlns:wpi="http://schemas.microsoft.com/office/word/2010/wordprocessingInk" xmlns:wne="http://schemas.microsoft.com/office/word/2006/wordml" xmlns:wps="http://schemas.microsoft.com/office/word/2010/wordprocessingShape" mc:Ignorable="w14 w15 w16se w16cid w16 w16cex wp14">
+<w:numbering xmlns:wpc="http://schemas.microsoft.com/office/word/2010/wordprocessingCanvas" xmlns:cx="http://schemas.microsoft.com/office/drawing/2014/chartex" xmlns:cx1="http://schemas.microsoft.com/office/drawing/2015/9/8/chartex" xmlns:cx2="http://schemas.microsoft.com/office/drawing/2015/10/21/chartex" xmlns:cx3="http://schemas.microsoft.com/office/drawing/2016/5/9/chartex" xmlns:cx4="http://schemas.microsoft.com/office/drawing/2016/5/10/chartex" xmlns:cx5="http://schemas.microsoft.com/office/drawing/2016/5/11/chartex" xmlns:cx6="http://schemas.microsoft.com/office/drawing/2016/5/12/chartex" xmlns:cx7="http://schemas.microsoft.com/office/drawing/2016/5/13/chartex" xmlns:cx8="http://schemas.microsoft.com/office/drawing/2016/5/14/chartex" xmlns:mc="http://schemas.openxmlformats.org/markup-compatibility/2006" xmlns:aink="http://schemas.microsoft.com/office/drawing/2016/ink" xmlns:am3d="http://schemas.microsoft.com/office/drawing/2017/model3d" xmlns:o="urn:schemas-microsoft-com:office:office" xmlns:r="http://schemas.openxmlformats.org/officeDocument/2006/relationships" xmlns:m="http://schemas.openxmlformats.org/officeDocument/2006/math" xmlns:v="urn:schemas-microsoft-com:vml" xmlns:wp14="http://schemas.microsoft.com/office/word/2010/wordprocessingDrawing" xmlns:wp="http://schemas.openxmlformats.org/drawingml/2006/wordprocessingDrawing" xmlns:w10="urn:schemas-microsoft-com:office:word" xmlns:w="http://schemas.openxmlformats.org/wordprocessingml/2006/main" xmlns:w14="http://schemas.microsoft.com/office/word/2010/wordml" xmlns:w15="http://schemas.microsoft.com/office/word/2012/wordml" xmlns:w16cex="http://schemas.microsoft.com/office/word/2018/wordml/cex" xmlns:w16cid="http://schemas.microsoft.com/office/word/2016/wordml/cid" xmlns:w16="http://schemas.microsoft.com/office/word/2018/wordml" xmlns:w16sdtdh="http://schemas.microsoft.com/office/word/2020/wordml/sdtdatahash" xmlns:w16se="http://schemas.microsoft.com/office/word/2015/wordml/symex" xmlns:wpg="http://schemas.microsoft.com/office/word/2010/wordprocessingGroup" xmlns:wpi="http://schemas.microsoft.com/office/word/2010/wordprocessingInk" xmlns:wne="http://schemas.microsoft.com/office/word/2006/wordml" xmlns:wps="http://schemas.microsoft.com/office/word/2010/wordprocessingShape" mc:Ignorable="w14 w15 w16se w16cid w16 w16cex w16sdtdh wp14">
   <w:abstractNum w:abstractNumId="0" w15:restartNumberingAfterBreak="0">
+    <w:nsid w:val="4BBF2BB5"/>
+    <w:multiLevelType w:val="hybridMultilevel"/>
+    <w:tmpl w:val="467C8386"/>
+    <w:lvl w:ilvl="0" w:tplc="68B44CEA">
+      <w:start w:val="2"/>
+      <w:numFmt w:val="bullet"/>
+      <w:lvlText w:val=""/>
+      <w:lvlJc w:val="left"/>
+      <w:pPr>
+        <w:ind w:left="720" w:hanging="360"/>
+      </w:pPr>
+      <w:rPr>
+        <w:rFonts w:ascii="Symbol" w:eastAsiaTheme="minorHAnsi" w:hAnsi="Symbol" w:cstheme="minorBidi" w:hint="default"/>
+      </w:rPr>
+    </w:lvl>
+    <w:lvl w:ilvl="1" w:tplc="04090003" w:tentative="1">
+      <w:start w:val="1"/>
+      <w:numFmt w:val="bullet"/>
+      <w:lvlText w:val="o"/>
+      <w:lvlJc w:val="left"/>
+      <w:pPr>
+        <w:ind w:left="1440" w:hanging="360"/>
+      </w:pPr>
+      <w:rPr>
+        <w:rFonts w:ascii="Courier New" w:hAnsi="Courier New" w:cs="Courier New" w:hint="default"/>
+      </w:rPr>
+    </w:lvl>
+    <w:lvl w:ilvl="2" w:tplc="04090005" w:tentative="1">
+      <w:start w:val="1"/>
+      <w:numFmt w:val="bullet"/>
+      <w:lvlText w:val=""/>
+      <w:lvlJc w:val="left"/>
+      <w:pPr>
+        <w:ind w:left="2160" w:hanging="360"/>
+      </w:pPr>
+      <w:rPr>
+        <w:rFonts w:ascii="Wingdings" w:hAnsi="Wingdings" w:hint="default"/>
+      </w:rPr>
+    </w:lvl>
+    <w:lvl w:ilvl="3" w:tplc="04090001" w:tentative="1">
+      <w:start w:val="1"/>
+      <w:numFmt w:val="bullet"/>
+      <w:lvlText w:val=""/>
+      <w:lvlJc w:val="left"/>
+      <w:pPr>
+        <w:ind w:left="2880" w:hanging="360"/>
+      </w:pPr>
+      <w:rPr>
+        <w:rFonts w:ascii="Symbol" w:hAnsi="Symbol" w:hint="default"/>
+      </w:rPr>
+    </w:lvl>
+    <w:lvl w:ilvl="4" w:tplc="04090003" w:tentative="1">
+      <w:start w:val="1"/>
+      <w:numFmt w:val="bullet"/>
+      <w:lvlText w:val="o"/>
+      <w:lvlJc w:val="left"/>
+      <w:pPr>
+        <w:ind w:left="3600" w:hanging="360"/>
+      </w:pPr>
+      <w:rPr>
+        <w:rFonts w:ascii="Courier New" w:hAnsi="Courier New" w:cs="Courier New" w:hint="default"/>
+      </w:rPr>
+    </w:lvl>
+    <w:lvl w:ilvl="5" w:tplc="04090005" w:tentative="1">
+      <w:start w:val="1"/>
+      <w:numFmt w:val="bullet"/>
+      <w:lvlText w:val=""/>
+      <w:lvlJc w:val="left"/>
+      <w:pPr>
+        <w:ind w:left="4320" w:hanging="360"/>
+      </w:pPr>
+      <w:rPr>
+        <w:rFonts w:ascii="Wingdings" w:hAnsi="Wingdings" w:hint="default"/>
+      </w:rPr>
+    </w:lvl>
+    <w:lvl w:ilvl="6" w:tplc="04090001" w:tentative="1">
+      <w:start w:val="1"/>
+      <w:numFmt w:val="bullet"/>
+      <w:lvlText w:val=""/>
+      <w:lvlJc w:val="left"/>
+      <w:pPr>
+        <w:ind w:left="5040" w:hanging="360"/>
+      </w:pPr>
+      <w:rPr>
+        <w:rFonts w:ascii="Symbol" w:hAnsi="Symbol" w:hint="default"/>
+      </w:rPr>
+    </w:lvl>
+    <w:lvl w:ilvl="7" w:tplc="04090003" w:tentative="1">
+      <w:start w:val="1"/>
+      <w:numFmt w:val="bullet"/>
+      <w:lvlText w:val="o"/>
+      <w:lvlJc w:val="left"/>
+      <w:pPr>
+        <w:ind w:left="5760" w:hanging="360"/>
+      </w:pPr>
+      <w:rPr>
+        <w:rFonts w:ascii="Courier New" w:hAnsi="Courier New" w:cs="Courier New" w:hint="default"/>
+      </w:rPr>
+    </w:lvl>
+    <w:lvl w:ilvl="8" w:tplc="04090005" w:tentative="1">
+      <w:start w:val="1"/>
+      <w:numFmt w:val="bullet"/>
+      <w:lvlText w:val=""/>
+      <w:lvlJc w:val="left"/>
+      <w:pPr>
+        <w:ind w:left="6480" w:hanging="360"/>
+      </w:pPr>
+      <w:rPr>
+        <w:rFonts w:ascii="Wingdings" w:hAnsi="Wingdings" w:hint="default"/>
+      </w:rPr>
+    </w:lvl>
+  </w:abstractNum>
+  <w:abstractNum w:abstractNumId="1" w15:restartNumberingAfterBreak="0">
     <w:nsid w:val="5A95607B"/>
     <w:multiLevelType w:val="hybridMultilevel"/>
     <w:tmpl w:val="8146DB8E"/>
@@ -819,13 +824,16 @@
     </w:lvl>
   </w:abstractNum>
   <w:num w:numId="1">
+    <w:abstractNumId w:val="1"/>
+  </w:num>
+  <w:num w:numId="2">
     <w:abstractNumId w:val="0"/>
   </w:num>
 </w:numbering>
 </file>
 
 <file path=word/styles.xml><?xml version="1.0" encoding="utf-8"?>
-<w:styles xmlns:mc="http://schemas.openxmlformats.org/markup-compatibility/2006" xmlns:r="http://schemas.openxmlformats.org/officeDocument/2006/relationships" xmlns:w="http://schemas.openxmlformats.org/wordprocessingml/2006/main" xmlns:w14="http://schemas.microsoft.com/office/word/2010/wordml" xmlns:w15="http://schemas.microsoft.com/office/word/2012/wordml" xmlns:w16cex="http://schemas.microsoft.com/office/word/2018/wordml/cex" xmlns:w16cid="http://schemas.microsoft.com/office/word/2016/wordml/cid" xmlns:w16="http://schemas.microsoft.com/office/word/2018/wordml" xmlns:w16se="http://schemas.microsoft.com/office/word/2015/wordml/symex" mc:Ignorable="w14 w15 w16se w16cid w16 w16cex">
+<w:styles xmlns:mc="http://schemas.openxmlformats.org/markup-compatibility/2006" xmlns:r="http://schemas.openxmlformats.org/officeDocument/2006/relationships" xmlns:w="http://schemas.openxmlformats.org/wordprocessingml/2006/main" xmlns:w14="http://schemas.microsoft.com/office/word/2010/wordml" xmlns:w15="http://schemas.microsoft.com/office/word/2012/wordml" xmlns:w16cex="http://schemas.microsoft.com/office/word/2018/wordml/cex" xmlns:w16cid="http://schemas.microsoft.com/office/word/2016/wordml/cid" xmlns:w16="http://schemas.microsoft.com/office/word/2018/wordml" xmlns:w16sdtdh="http://schemas.microsoft.com/office/word/2020/wordml/sdtdatahash" xmlns:w16se="http://schemas.microsoft.com/office/word/2015/wordml/symex" mc:Ignorable="w14 w15 w16se w16cid w16 w16cex w16sdtdh">
   <w:docDefaults>
     <w:rPrDefault>
       <w:rPr>

</xml_diff>

<commit_message>
final visual completed. review before submitting
</commit_message>
<xml_diff>
--- a/HW5 - Data Vis for Superstore Sales.docx
+++ b/HW5 - Data Vis for Superstore Sales.docx
@@ -510,17 +510,32 @@
           <w:ilvl w:val="1"/>
           <w:numId w:val="1"/>
         </w:numPr>
-      </w:pPr>
-      <w:r>
+        <w:rPr>
+          <w:strike/>
+        </w:rPr>
+      </w:pPr>
+      <w:r>
+        <w:rPr>
+          <w:strike/>
+        </w:rPr>
         <w:t>Product return quantities by geographi</w:t>
       </w:r>
       <w:r>
+        <w:rPr>
+          <w:strike/>
+        </w:rPr>
         <w:t>c location (</w:t>
       </w:r>
       <w:r>
+        <w:rPr>
+          <w:strike/>
+        </w:rPr>
         <w:t>region, state</w:t>
       </w:r>
       <w:r>
+        <w:rPr>
+          <w:strike/>
+        </w:rPr>
         <w:t xml:space="preserve">) </w:t>
       </w:r>
     </w:p>
@@ -531,11 +546,20 @@
           <w:ilvl w:val="0"/>
           <w:numId w:val="1"/>
         </w:numPr>
-      </w:pPr>
-      <w:r>
+        <w:rPr>
+          <w:strike/>
+        </w:rPr>
+      </w:pPr>
+      <w:r>
+        <w:rPr>
+          <w:strike/>
+        </w:rPr>
         <w:t xml:space="preserve">Create a dashboard using two or more of the above data visualizations (“Sheets”), with </w:t>
       </w:r>
       <w:r>
+        <w:rPr>
+          <w:strike/>
+        </w:rPr>
         <w:t>“Use as filter” turned on so that the visualizations are interactive (clicking on one, causes a reaction in the other)</w:t>
       </w:r>
     </w:p>
@@ -577,11 +601,15 @@
           <w:ilvl w:val="1"/>
           <w:numId w:val="1"/>
         </w:numPr>
-      </w:pPr>
-      <w:r>
-        <w:rPr>
-          <w:i/>
-          <w:iCs/>
+        <w:rPr>
+          <w:strike/>
+        </w:rPr>
+      </w:pPr>
+      <w:r>
+        <w:rPr>
+          <w:i/>
+          <w:iCs/>
+          <w:strike/>
         </w:rPr>
         <w:t xml:space="preserve">Which </w:t>
       </w:r>
@@ -589,10 +617,14 @@
         <w:rPr>
           <w:i/>
           <w:iCs/>
+          <w:strike/>
         </w:rPr>
         <w:t>products have the highest return rates?</w:t>
       </w:r>
       <w:r>
+        <w:rPr>
+          <w:strike/>
+        </w:rPr>
         <w:t xml:space="preserve"> </w:t>
       </w:r>
     </w:p>
@@ -626,11 +658,15 @@
           <w:ilvl w:val="1"/>
           <w:numId w:val="1"/>
         </w:numPr>
-      </w:pPr>
-      <w:r>
-        <w:rPr>
-          <w:i/>
-          <w:iCs/>
+        <w:rPr>
+          <w:strike/>
+        </w:rPr>
+      </w:pPr>
+      <w:r>
+        <w:rPr>
+          <w:i/>
+          <w:iCs/>
+          <w:strike/>
         </w:rPr>
         <w:t xml:space="preserve">Sometimes a product line needs to be discontinued. Other times, a product simply needs to be </w:t>
       </w:r>
@@ -638,6 +674,7 @@
         <w:rPr>
           <w:i/>
           <w:iCs/>
+          <w:strike/>
         </w:rPr>
         <w:t xml:space="preserve">discontinued in certain geographies. Can you find a product that this applies to? </w:t>
       </w:r>

</xml_diff>